<commit_message>
the URL to my Eresume is now fixed.
</commit_message>
<xml_diff>
--- a/EXcontent/CCresA2018.docx
+++ b/EXcontent/CCresA2018.docx
@@ -75,8 +75,6 @@
         </w:rPr>
         <w:t xml:space="preserve"> </w:t>
       </w:r>
-      <w:bookmarkStart w:id="0" w:name="_GoBack"/>
-      <w:bookmarkEnd w:id="0"/>
       <w:r>
         <w:rPr>
           <w:rFonts w:eastAsia="Times New Roman" w:cstheme="minorHAnsi"/>
@@ -227,7 +225,7 @@
         </w:rPr>
         <w:t>https://</w:t>
       </w:r>
-      <w:ins w:id="1" w:author="Caleb Campbell" w:date="2018-08-04T07:08:00Z">
+      <w:ins w:id="0" w:author="Caleb Campbell" w:date="2018-08-04T07:08:00Z">
         <w:r>
           <w:rPr>
             <w:rStyle w:val="Hyperlink"/>
@@ -249,19 +247,7 @@
         </w:rPr>
         <w:t>github.</w:t>
       </w:r>
-      <w:del w:id="2" w:author="Caleb Campbell" w:date="2018-08-04T07:08:00Z">
-        <w:r>
-          <w:rPr>
-            <w:rStyle w:val="Hyperlink"/>
-            <w:rFonts w:eastAsia="Times New Roman" w:cstheme="minorHAnsi"/>
-            <w:bCs/>
-            <w:sz w:val="28"/>
-            <w:szCs w:val="28"/>
-          </w:rPr>
-          <w:delText>com/MrChido</w:delText>
-        </w:r>
-      </w:del>
-      <w:ins w:id="3" w:author="Caleb Campbell" w:date="2018-08-04T07:08:00Z">
+      <w:ins w:id="1" w:author="Caleb Campbell" w:date="2018-08-04T07:08:00Z">
         <w:r>
           <w:rPr>
             <w:rStyle w:val="Hyperlink"/>
@@ -305,6 +291,8 @@
         </w:rPr>
         <w:t>SKILLS</w:t>
       </w:r>
+      <w:bookmarkStart w:id="2" w:name="_GoBack"/>
+      <w:bookmarkEnd w:id="2"/>
     </w:p>
     <w:p>
       <w:pPr>
@@ -460,7 +448,7 @@
           <w:szCs w:val="22"/>
         </w:rPr>
       </w:pPr>
-      <w:bookmarkStart w:id="4" w:name="_Hlk517774277"/>
+      <w:bookmarkStart w:id="3" w:name="_Hlk517774277"/>
       <w:r>
         <w:rPr>
           <w:rFonts w:ascii="Calibri" w:hAnsi="Calibri" w:cs="Calibri"/>
@@ -602,7 +590,7 @@
         <w:t>Enhance personal effectiveness skills including integrity, self-leadership, communication, working in teams, goal setting, and career management</w:t>
       </w:r>
     </w:p>
-    <w:bookmarkEnd w:id="4"/>
+    <w:bookmarkEnd w:id="3"/>
     <w:p>
       <w:pPr>
         <w:pStyle w:val="NormalWeb"/>

</xml_diff>